<commit_message>
Finished preparation for class 3.
</commit_message>
<xml_diff>
--- a/Cours-3/Laboratoire2.docx
+++ b/Cours-3/Laboratoire2.docx
@@ -149,10 +149,7 @@
       </w:r>
       <w:proofErr w:type="spellEnd"/>
       <w:r>
-        <w:t>&gt;Mise en page en CSS&lt;</w:t>
-      </w:r>
-      <w:r>
-        <w:t>/</w:t>
+        <w:t>&gt;Mise en page en CSS&lt;/</w:t>
       </w:r>
       <w:proofErr w:type="spellStart"/>
       <w:r>
@@ -177,7 +174,10 @@
       </w:r>
       <w:proofErr w:type="spellStart"/>
       <w:r>
-        <w:t>head</w:t>
+        <w:t>h</w:t>
+      </w:r>
+      <w:r>
+        <w:t>ead</w:t>
       </w:r>
       <w:proofErr w:type="spellEnd"/>
       <w:r>
@@ -185,23 +185,7 @@
       </w:r>
       <w:r>
         <w:br/>
-        <w:t>&lt;style type="</w:t>
-      </w:r>
-      <w:proofErr w:type="spellStart"/>
-      <w:r>
-        <w:t>text</w:t>
-      </w:r>
-      <w:proofErr w:type="spellEnd"/>
-      <w:r>
-        <w:t>/</w:t>
-      </w:r>
-      <w:proofErr w:type="spellStart"/>
-      <w:r>
-        <w:t>css</w:t>
-      </w:r>
-      <w:proofErr w:type="spellEnd"/>
-      <w:r>
-        <w:t>"</w:t>
+        <w:t>&lt;style</w:t>
       </w:r>
       <w:proofErr w:type="gramStart"/>
       <w:r>
@@ -247,10 +231,7 @@
       </w:r>
       <w:r>
         <w:br/>
-        <w:t>#conteneur</w:t>
-      </w:r>
-      <w:r>
-        <w:t xml:space="preserve"> </w:t>
+        <w:t xml:space="preserve">#conteneur </w:t>
       </w:r>
     </w:p>
     <w:p>
@@ -402,10 +383,7 @@
       </w:r>
       <w:r>
         <w:br/>
-        <w:t>&lt;body</w:t>
-      </w:r>
-      <w:r>
-        <w:t>&gt;</w:t>
+        <w:t>&lt;body&gt;</w:t>
       </w:r>
     </w:p>
     <w:p>
@@ -625,7 +603,12 @@
       </w:r>
       <w:proofErr w:type="spellEnd"/>
       <w:r>
-        <w:t xml:space="preserve">: 10px; border-bottom:1px </w:t>
+        <w:t>: 10px; b</w:t>
+      </w:r>
+      <w:bookmarkStart w:id="0" w:name="_GoBack"/>
+      <w:bookmarkEnd w:id="0"/>
+      <w:r>
+        <w:t xml:space="preserve">order-bottom:1px </w:t>
       </w:r>
       <w:proofErr w:type="spellStart"/>
       <w:r>
@@ -646,10 +629,7 @@
         <w:ind w:hanging="360"/>
       </w:pPr>
       <w:r>
-        <w:t>Modifier votre code html de la façon</w:t>
-      </w:r>
-      <w:r>
-        <w:t xml:space="preserve"> suivante : </w:t>
+        <w:t xml:space="preserve">Modifier votre code html de la façon suivante : </w:t>
       </w:r>
       <w:r>
         <w:br/>
@@ -810,10 +790,7 @@
         <w:pStyle w:val="normal0"/>
       </w:pPr>
       <w:r>
-        <w:t>Que vous finissiez l’exercice en cours ou à la m</w:t>
-      </w:r>
-      <w:r>
-        <w:t xml:space="preserve">aison, envoyez le fichier html par courriel à </w:t>
+        <w:t xml:space="preserve">Que vous finissiez l’exercice en cours ou à la maison, envoyez le fichier html par courriel à </w:t>
       </w:r>
       <w:r>
         <w:t>guillaume.croteau.1@gmail.com</w:t>
@@ -821,8 +798,6 @@
       <w:r>
         <w:t>.</w:t>
       </w:r>
-      <w:bookmarkStart w:id="0" w:name="_GoBack"/>
-      <w:bookmarkEnd w:id="0"/>
     </w:p>
     <w:sectPr>
       <w:footerReference w:type="default" r:id="rId10"/>

</xml_diff>